<commit_message>
Commit after Word seperate finish
</commit_message>
<xml_diff>
--- a/WordDocs/3.5.1/Step_3.docx
+++ b/WordDocs/3.5.1/Step_3.docx
@@ -33,8 +33,8 @@
 Build info: version: '3.141.59', revision: 'e82be7d358', time: '2018-11-14T08:25:48'
 System info: host: 'PDCDT01GY4ZVQ1', ip: '192.168.2.2', os.name: 'Windows 10', os.arch: 'amd64', os.version: '10.0', java.version: '1.8.0_241'
 Driver info: org.openqa.selenium.chrome.ChromeDriver
-Capabilities {acceptInsecureCerts: false, browserName: chrome, browserVersion: 80.0.3987.132, chrome: {chromedriverVersion: 80.0.3987.106 (f68069574609..., userDataDir: C:\Users\P10444~1\AppData\L...}, goog:chromeOptions: {debuggerAddress: localhost:52061}, javascriptEnabled: true, networkConnectionEnabled: false, pageLoadStrategy: normal, platform: WINDOWS, platformName: WINDOWS, proxy: Proxy(), setWindowRect: true, strictFileInteractability: false, timeouts: {implicit: 0, pageLoad: 300000, script: 30000}, unhandledPromptBehavior: dismiss and notify}
-Session ID: 1bae18c5dcca9286cf5bdb805fa2e12e</w:t>
+Capabilities {acceptInsecureCerts: false, browserName: chrome, browserVersion: 80.0.3987.132, chrome: {chromedriverVersion: 80.0.3987.106 (f68069574609..., userDataDir: C:\Users\P10444~1\AppData\L...}, goog:chromeOptions: {debuggerAddress: localhost:54473}, javascriptEnabled: true, networkConnectionEnabled: false, pageLoadStrategy: normal, platform: WINDOWS, platformName: WINDOWS, proxy: Proxy(), setWindowRect: true, strictFileInteractability: false, timeouts: {implicit: 0, pageLoad: 300000, script: 30000}, unhandledPromptBehavior: dismiss and notify}
+Session ID: a43b349a1323c4c2456b660d9a97eb6c</w:t>
         <w:t>This can be used as extra comment</w:t>
       </w:r>
     </w:p>

</xml_diff>

<commit_message>
Test Commit on 06/03
</commit_message>
<xml_diff>
--- a/WordDocs/3.5.1/Step_3.docx
+++ b/WordDocs/3.5.1/Step_3.docx
@@ -33,8 +33,8 @@
 Build info: version: '3.141.59', revision: 'e82be7d358', time: '2018-11-14T08:25:48'
 System info: host: 'PDCDT01GY4ZVQ1', ip: '192.168.2.2', os.name: 'Windows 10', os.arch: 'amd64', os.version: '10.0', java.version: '1.8.0_241'
 Driver info: org.openqa.selenium.chrome.ChromeDriver
-Capabilities {acceptInsecureCerts: false, browserName: chrome, browserVersion: 80.0.3987.132, chrome: {chromedriverVersion: 80.0.3987.106 (f68069574609..., userDataDir: C:\Users\P10444~1\AppData\L...}, goog:chromeOptions: {debuggerAddress: localhost:53294}, javascriptEnabled: true, networkConnectionEnabled: false, pageLoadStrategy: normal, platform: WINDOWS, platformName: WINDOWS, proxy: Proxy(), setWindowRect: true, strictFileInteractability: false, timeouts: {implicit: 0, pageLoad: 300000, script: 30000}, unhandledPromptBehavior: dismiss and notify}
-Session ID: 47a280491966e44d7fb25ebfe6078339</w:t>
+Capabilities {acceptInsecureCerts: false, browserName: chrome, browserVersion: 80.0.3987.132, chrome: {chromedriverVersion: 80.0.3987.106 (f68069574609..., userDataDir: C:\Users\P10444~1\AppData\L...}, goog:chromeOptions: {debuggerAddress: localhost:57912}, javascriptEnabled: true, networkConnectionEnabled: false, pageLoadStrategy: normal, platform: WINDOWS, platformName: WINDOWS, proxy: Proxy(), setWindowRect: true, strictFileInteractability: false, timeouts: {implicit: 0, pageLoad: 300000, script: 30000}, unhandledPromptBehavior: dismiss and notify}
+Session ID: dfefafcbd9d4fdcd3a279793a11dda1e</w:t>
         <w:t>This can be used as extra comment</w:t>
       </w:r>
     </w:p>
@@ -70,7 +70,7 @@
           <w:color w:val="000070"/>
           <w:sz w:val="20"/>
         </w:rPr>
-        <w:t>5.30 AM IST</w:t>
+        <w:t>15:59:56</w:t>
         <w:br/>
       </w:r>
     </w:p>

</xml_diff>